<commit_message>
Add Deque demo and tests for int type
Introduced main.cpp with demonstration and unit tests for a non-template Deque<int> implementation. Added stream operators, iterator usage, copy constructor, copy assignment, and basic operations. Also added related documentation and support files for the Deque assignment.
</commit_message>
<xml_diff>
--- a/A2_Khan_Abraham/A2 Self-Scoring Rubric.docx
+++ b/A2_Khan_Abraham/A2 Self-Scoring Rubric.docx
@@ -46,10 +46,18 @@
         </w:rPr>
         <w:t xml:space="preserve">Name: </w:t>
       </w:r>
+      <w:r>
+        <w:rPr>
+          <w:b/>
+          <w:bCs/>
+          <w:color w:val="0070C0"/>
+        </w:rPr>
+        <w:t>Abraham Khan</w:t>
+      </w:r>
     </w:p>
     <w:tbl>
       <w:tblPr>
-        <w:tblW w:w="0" w:type="auto"/>
+        <w:tblW w:w="12974" w:type="dxa"/>
         <w:tblCellSpacing w:w="15" w:type="dxa"/>
         <w:tblCellMar>
           <w:top w:w="15" w:type="dxa"/>
@@ -61,7 +69,7 @@
       </w:tblPr>
       <w:tblGrid>
         <w:gridCol w:w="1520"/>
-        <w:gridCol w:w="66"/>
+        <w:gridCol w:w="80"/>
         <w:gridCol w:w="2480"/>
         <w:gridCol w:w="3727"/>
         <w:gridCol w:w="2230"/>
@@ -101,7 +109,7 @@
         </w:tc>
         <w:tc>
           <w:tcPr>
-            <w:tcW w:w="0" w:type="auto"/>
+            <w:tcW w:w="50" w:type="dxa"/>
           </w:tcPr>
           <w:p>
             <w:pPr>
@@ -279,7 +287,7 @@
         </w:tc>
         <w:tc>
           <w:tcPr>
-            <w:tcW w:w="0" w:type="auto"/>
+            <w:tcW w:w="50" w:type="dxa"/>
           </w:tcPr>
           <w:p>
             <w:pPr>
@@ -405,6 +413,14 @@
                 <w:szCs w:val="22"/>
               </w:rPr>
             </w:pPr>
+            <w:r>
+              <w:rPr>
+                <w:rFonts w:ascii="Aptos" w:hAnsi="Aptos"/>
+                <w:sz w:val="22"/>
+                <w:szCs w:val="22"/>
+              </w:rPr>
+              <w:t>3</w:t>
+            </w:r>
             <w:r>
               <w:rPr>
                 <w:rFonts w:ascii="Aptos" w:hAnsi="Aptos"/>
@@ -438,7 +454,7 @@
         </w:tc>
         <w:tc>
           <w:tcPr>
-            <w:tcW w:w="0" w:type="auto"/>
+            <w:tcW w:w="50" w:type="dxa"/>
           </w:tcPr>
           <w:p>
             <w:pPr>
@@ -620,6 +636,14 @@
                 <w:szCs w:val="22"/>
               </w:rPr>
             </w:pPr>
+            <w:r>
+              <w:rPr>
+                <w:rFonts w:ascii="Aptos" w:hAnsi="Aptos"/>
+                <w:sz w:val="22"/>
+                <w:szCs w:val="22"/>
+              </w:rPr>
+              <w:t>4</w:t>
+            </w:r>
             <w:r>
               <w:rPr>
                 <w:rFonts w:ascii="Aptos" w:hAnsi="Aptos"/>
@@ -653,7 +677,7 @@
         </w:tc>
         <w:tc>
           <w:tcPr>
-            <w:tcW w:w="0" w:type="auto"/>
+            <w:tcW w:w="50" w:type="dxa"/>
           </w:tcPr>
           <w:p>
             <w:pPr>
@@ -857,6 +881,14 @@
                 <w:szCs w:val="22"/>
               </w:rPr>
             </w:pPr>
+            <w:r>
+              <w:rPr>
+                <w:rFonts w:ascii="Aptos" w:hAnsi="Aptos"/>
+                <w:sz w:val="22"/>
+                <w:szCs w:val="22"/>
+              </w:rPr>
+              <w:t>3</w:t>
+            </w:r>
             <w:r>
               <w:rPr>
                 <w:rFonts w:ascii="Aptos" w:hAnsi="Aptos"/>
@@ -902,7 +934,7 @@
         </w:tc>
         <w:tc>
           <w:tcPr>
-            <w:tcW w:w="0" w:type="auto"/>
+            <w:tcW w:w="50" w:type="dxa"/>
           </w:tcPr>
           <w:p>
             <w:pPr>
@@ -1033,6 +1065,14 @@
                 <w:szCs w:val="22"/>
               </w:rPr>
             </w:pPr>
+            <w:r>
+              <w:rPr>
+                <w:rFonts w:ascii="Aptos" w:hAnsi="Aptos"/>
+                <w:sz w:val="22"/>
+                <w:szCs w:val="22"/>
+              </w:rPr>
+              <w:t>4</w:t>
+            </w:r>
             <w:r>
               <w:rPr>
                 <w:rFonts w:ascii="Aptos" w:hAnsi="Aptos"/>
@@ -1066,7 +1106,7 @@
         </w:tc>
         <w:tc>
           <w:tcPr>
-            <w:tcW w:w="0" w:type="auto"/>
+            <w:tcW w:w="50" w:type="dxa"/>
           </w:tcPr>
           <w:p>
             <w:pPr>
@@ -1210,6 +1250,14 @@
                 <w:szCs w:val="22"/>
               </w:rPr>
             </w:pPr>
+            <w:r>
+              <w:rPr>
+                <w:rFonts w:ascii="Aptos" w:hAnsi="Aptos"/>
+                <w:sz w:val="22"/>
+                <w:szCs w:val="22"/>
+              </w:rPr>
+              <w:t>4</w:t>
+            </w:r>
             <w:r>
               <w:rPr>
                 <w:rFonts w:ascii="Aptos" w:hAnsi="Aptos"/>
@@ -1255,7 +1303,7 @@
         </w:tc>
         <w:tc>
           <w:tcPr>
-            <w:tcW w:w="0" w:type="auto"/>
+            <w:tcW w:w="50" w:type="dxa"/>
           </w:tcPr>
           <w:p>
             <w:pPr>
@@ -1411,6 +1459,14 @@
                 <w:szCs w:val="22"/>
               </w:rPr>
             </w:pPr>
+            <w:r>
+              <w:rPr>
+                <w:rFonts w:ascii="Aptos" w:hAnsi="Aptos"/>
+                <w:sz w:val="22"/>
+                <w:szCs w:val="22"/>
+              </w:rPr>
+              <w:t>5</w:t>
+            </w:r>
             <w:r>
               <w:rPr>
                 <w:rFonts w:ascii="Aptos" w:hAnsi="Aptos"/>
@@ -1444,7 +1500,7 @@
         </w:tc>
         <w:tc>
           <w:tcPr>
-            <w:tcW w:w="0" w:type="auto"/>
+            <w:tcW w:w="50" w:type="dxa"/>
           </w:tcPr>
           <w:p>
             <w:pPr>
@@ -1582,6 +1638,14 @@
                 <w:szCs w:val="22"/>
               </w:rPr>
             </w:pPr>
+            <w:r>
+              <w:rPr>
+                <w:rFonts w:ascii="Aptos" w:hAnsi="Aptos"/>
+                <w:sz w:val="22"/>
+                <w:szCs w:val="22"/>
+              </w:rPr>
+              <w:t>5</w:t>
+            </w:r>
             <w:r>
               <w:rPr>
                 <w:rFonts w:ascii="Aptos" w:hAnsi="Aptos"/>
@@ -1615,7 +1679,7 @@
         </w:tc>
         <w:tc>
           <w:tcPr>
-            <w:tcW w:w="0" w:type="auto"/>
+            <w:tcW w:w="50" w:type="dxa"/>
           </w:tcPr>
           <w:p>
             <w:pPr>
@@ -1771,6 +1835,14 @@
                 <w:szCs w:val="22"/>
               </w:rPr>
             </w:pPr>
+            <w:r>
+              <w:rPr>
+                <w:rFonts w:ascii="Aptos" w:hAnsi="Aptos"/>
+                <w:sz w:val="22"/>
+                <w:szCs w:val="22"/>
+              </w:rPr>
+              <w:t>4</w:t>
+            </w:r>
             <w:r>
               <w:rPr>
                 <w:rFonts w:ascii="Aptos" w:hAnsi="Aptos"/>
@@ -1804,7 +1876,7 @@
         </w:tc>
         <w:tc>
           <w:tcPr>
-            <w:tcW w:w="0" w:type="auto"/>
+            <w:tcW w:w="50" w:type="dxa"/>
           </w:tcPr>
           <w:p>
             <w:pPr>
@@ -2008,6 +2080,14 @@
                 <w:szCs w:val="22"/>
               </w:rPr>
             </w:pPr>
+            <w:r>
+              <w:rPr>
+                <w:rFonts w:ascii="Aptos" w:hAnsi="Aptos"/>
+                <w:sz w:val="22"/>
+                <w:szCs w:val="22"/>
+              </w:rPr>
+              <w:t>5</w:t>
+            </w:r>
             <w:r>
               <w:rPr>
                 <w:rFonts w:ascii="Aptos" w:hAnsi="Aptos"/>
@@ -2041,7 +2121,7 @@
         </w:tc>
         <w:tc>
           <w:tcPr>
-            <w:tcW w:w="0" w:type="auto"/>
+            <w:tcW w:w="50" w:type="dxa"/>
           </w:tcPr>
           <w:p>
             <w:pPr>
@@ -2191,6 +2271,14 @@
                 <w:szCs w:val="22"/>
               </w:rPr>
             </w:pPr>
+            <w:r>
+              <w:rPr>
+                <w:rFonts w:ascii="Aptos" w:hAnsi="Aptos"/>
+                <w:sz w:val="22"/>
+                <w:szCs w:val="22"/>
+              </w:rPr>
+              <w:t>6</w:t>
+            </w:r>
             <w:r>
               <w:rPr>
                 <w:rFonts w:ascii="Aptos" w:hAnsi="Aptos"/>
@@ -2224,7 +2312,7 @@
         </w:tc>
         <w:tc>
           <w:tcPr>
-            <w:tcW w:w="0" w:type="auto"/>
+            <w:tcW w:w="50" w:type="dxa"/>
           </w:tcPr>
           <w:p>
             <w:pPr>
@@ -2374,6 +2462,14 @@
                 <w:szCs w:val="22"/>
               </w:rPr>
             </w:pPr>
+            <w:r>
+              <w:rPr>
+                <w:rFonts w:ascii="Aptos" w:hAnsi="Aptos"/>
+                <w:sz w:val="22"/>
+                <w:szCs w:val="22"/>
+              </w:rPr>
+              <w:t>3</w:t>
+            </w:r>
             <w:r>
               <w:rPr>
                 <w:rFonts w:ascii="Aptos" w:hAnsi="Aptos"/>
@@ -2407,7 +2503,7 @@
         </w:tc>
         <w:tc>
           <w:tcPr>
-            <w:tcW w:w="0" w:type="auto"/>
+            <w:tcW w:w="50" w:type="dxa"/>
           </w:tcPr>
           <w:p>
             <w:pPr>
@@ -2601,6 +2697,14 @@
                 <w:szCs w:val="22"/>
               </w:rPr>
             </w:pPr>
+            <w:r>
+              <w:rPr>
+                <w:rFonts w:ascii="Aptos" w:hAnsi="Aptos"/>
+                <w:sz w:val="22"/>
+                <w:szCs w:val="22"/>
+              </w:rPr>
+              <w:t>4</w:t>
+            </w:r>
             <w:r>
               <w:rPr>
                 <w:rFonts w:ascii="Aptos" w:hAnsi="Aptos"/>
@@ -2647,7 +2751,7 @@
         </w:tc>
         <w:tc>
           <w:tcPr>
-            <w:tcW w:w="0" w:type="auto"/>
+            <w:tcW w:w="50" w:type="dxa"/>
           </w:tcPr>
           <w:p>
             <w:pPr>
@@ -2809,6 +2913,14 @@
                 <w:szCs w:val="22"/>
               </w:rPr>
             </w:pPr>
+            <w:r>
+              <w:rPr>
+                <w:rFonts w:ascii="Aptos" w:hAnsi="Aptos"/>
+                <w:sz w:val="22"/>
+                <w:szCs w:val="22"/>
+              </w:rPr>
+              <w:t>5</w:t>
+            </w:r>
             <w:r>
               <w:rPr>
                 <w:rFonts w:ascii="Aptos" w:hAnsi="Aptos"/>
@@ -2842,7 +2954,7 @@
         </w:tc>
         <w:tc>
           <w:tcPr>
-            <w:tcW w:w="0" w:type="auto"/>
+            <w:tcW w:w="50" w:type="dxa"/>
           </w:tcPr>
           <w:p>
             <w:pPr>
@@ -2986,6 +3098,14 @@
                 <w:szCs w:val="22"/>
               </w:rPr>
             </w:pPr>
+            <w:r>
+              <w:rPr>
+                <w:rFonts w:ascii="Aptos" w:hAnsi="Aptos"/>
+                <w:sz w:val="22"/>
+                <w:szCs w:val="22"/>
+              </w:rPr>
+              <w:t>3</w:t>
+            </w:r>
             <w:r>
               <w:rPr>
                 <w:rFonts w:ascii="Aptos" w:hAnsi="Aptos"/>
@@ -3031,7 +3151,7 @@
         </w:tc>
         <w:tc>
           <w:tcPr>
-            <w:tcW w:w="0" w:type="auto"/>
+            <w:tcW w:w="50" w:type="dxa"/>
           </w:tcPr>
           <w:p>
             <w:pPr>
@@ -3175,6 +3295,14 @@
                 <w:szCs w:val="22"/>
               </w:rPr>
             </w:pPr>
+            <w:r>
+              <w:rPr>
+                <w:rFonts w:ascii="Aptos" w:hAnsi="Aptos"/>
+                <w:sz w:val="22"/>
+                <w:szCs w:val="22"/>
+              </w:rPr>
+              <w:t>10</w:t>
+            </w:r>
             <w:r>
               <w:rPr>
                 <w:rFonts w:ascii="Aptos" w:hAnsi="Aptos"/>
@@ -3210,7 +3338,7 @@
         </w:tc>
         <w:tc>
           <w:tcPr>
-            <w:tcW w:w="0" w:type="auto"/>
+            <w:tcW w:w="50" w:type="dxa"/>
           </w:tcPr>
           <w:p>
             <w:pPr>
@@ -3336,6 +3464,14 @@
                 <w:szCs w:val="22"/>
               </w:rPr>
             </w:pPr>
+            <w:r>
+              <w:rPr>
+                <w:rFonts w:ascii="Aptos" w:hAnsi="Aptos"/>
+                <w:sz w:val="22"/>
+                <w:szCs w:val="22"/>
+              </w:rPr>
+              <w:t>8</w:t>
+            </w:r>
             <w:r>
               <w:rPr>
                 <w:rFonts w:ascii="Aptos" w:hAnsi="Aptos"/>
@@ -3381,7 +3517,7 @@
         </w:tc>
         <w:tc>
           <w:tcPr>
-            <w:tcW w:w="0" w:type="auto"/>
+            <w:tcW w:w="50" w:type="dxa"/>
           </w:tcPr>
           <w:p>
             <w:pPr>
@@ -3535,6 +3671,14 @@
                 <w:szCs w:val="22"/>
               </w:rPr>
             </w:pPr>
+            <w:r>
+              <w:rPr>
+                <w:rFonts w:ascii="Aptos" w:hAnsi="Aptos"/>
+                <w:sz w:val="22"/>
+                <w:szCs w:val="22"/>
+              </w:rPr>
+              <w:t>4</w:t>
+            </w:r>
             <w:r>
               <w:rPr>
                 <w:rFonts w:ascii="Aptos" w:hAnsi="Aptos"/>
@@ -3568,7 +3712,7 @@
         </w:tc>
         <w:tc>
           <w:tcPr>
-            <w:tcW w:w="0" w:type="auto"/>
+            <w:tcW w:w="50" w:type="dxa"/>
           </w:tcPr>
           <w:p>
             <w:pPr>
@@ -3694,6 +3838,14 @@
                 <w:szCs w:val="22"/>
               </w:rPr>
             </w:pPr>
+            <w:r>
+              <w:rPr>
+                <w:rFonts w:ascii="Aptos" w:hAnsi="Aptos"/>
+                <w:sz w:val="22"/>
+                <w:szCs w:val="22"/>
+              </w:rPr>
+              <w:t>5</w:t>
+            </w:r>
             <w:r>
               <w:rPr>
                 <w:rFonts w:ascii="Aptos" w:hAnsi="Aptos"/>
@@ -4010,7 +4162,16 @@
           <w:szCs w:val="22"/>
         </w:rPr>
         <w:tab/>
-        <w:t>/</w:t>
+      </w:r>
+      <w:r>
+        <w:rPr>
+          <w:rFonts w:ascii="Aptos" w:hAnsi="Aptos"/>
+          <w:b/>
+          <w:bCs/>
+          <w:sz w:val="22"/>
+          <w:szCs w:val="22"/>
+        </w:rPr>
+        <w:t>85</w:t>
       </w:r>
       <w:proofErr w:type="gramEnd"/>
       <w:r>
@@ -4021,7 +4182,7 @@
           <w:sz w:val="22"/>
           <w:szCs w:val="22"/>
         </w:rPr>
-        <w:t>100</w:t>
+        <w:t>/100</w:t>
       </w:r>
     </w:p>
     <w:sectPr>

</xml_diff>